<commit_message>
Update 1 POV an explanation and comparison of variance components analysis methods.docx
</commit_message>
<xml_diff>
--- a/1 POV an explanation and comparison of variance components analysis methods/1 POV an explanation and comparison of variance components analysis methods.docx
+++ b/1 POV an explanation and comparison of variance components analysis methods/1 POV an explanation and comparison of variance components analysis methods.docx
@@ -23,90 +23,36 @@
     </w:p>
     <w:p>
       <w:r>
-        <w:t xml:space="preserve">Variance Components estimate the contribution of </w:t>
-      </w:r>
-      <w:r>
-        <w:t>a</w:t>
-      </w:r>
-      <w:r>
-        <w:t xml:space="preserve"> group of variables on the </w:t>
-      </w:r>
-      <w:r>
-        <w:t xml:space="preserve">variance of </w:t>
-      </w:r>
-      <w:r>
-        <w:t>a</w:t>
-      </w:r>
-      <w:r>
-        <w:t xml:space="preserve"> dependent variable.</w:t>
-      </w:r>
-      <w:r>
-        <w:t xml:space="preserve"> Variables </w:t>
-      </w:r>
-      <w:r>
-        <w:t xml:space="preserve">might include </w:t>
-      </w:r>
-      <w:r>
-        <w:t>‘</w:t>
-      </w:r>
-      <w:r>
-        <w:t>store</w:t>
-      </w:r>
-      <w:r>
-        <w:t>’</w:t>
-      </w:r>
-      <w:r>
-        <w:t xml:space="preserve"> in a study of shoppers, </w:t>
-      </w:r>
-      <w:r>
-        <w:t>‘</w:t>
-      </w:r>
-      <w:r>
-        <w:t>weekday</w:t>
-      </w:r>
-      <w:r>
-        <w:t>’</w:t>
-      </w:r>
-      <w:r>
-        <w:t xml:space="preserve"> in production yield, </w:t>
-      </w:r>
-      <w:r>
-        <w:t>‘</w:t>
-      </w:r>
-      <w:r>
-        <w:t>race</w:t>
-      </w:r>
-      <w:r>
-        <w:t>’</w:t>
-      </w:r>
-      <w:r>
-        <w:t xml:space="preserve"> in a repeated measures medical study</w:t>
-      </w:r>
-      <w:r>
-        <w:t xml:space="preserve"> or </w:t>
-      </w:r>
-      <w:r>
-        <w:t>‘</w:t>
-      </w:r>
-      <w:r>
-        <w:t>laboratory</w:t>
-      </w:r>
-      <w:r>
-        <w:t>’</w:t>
-      </w:r>
-      <w:r>
-        <w:t xml:space="preserve"> in a bioassay validation study</w:t>
-      </w:r>
-      <w:r>
-        <w:t>.</w:t>
-      </w:r>
-      <w:r>
-        <w:t xml:space="preserve"> In this paper the word Factor will be used to describe a variable that is treated as an input (independent) whereas response is used to describe the dependent or output variable.</w:t>
+        <w:t xml:space="preserve">Variance </w:t>
+      </w:r>
+      <w:r>
+        <w:t>c</w:t>
+      </w:r>
+      <w:r>
+        <w:t xml:space="preserve">omponents </w:t>
+      </w:r>
+      <w:r>
+        <w:t>are used to determine the variation due to single or multiple factors.</w:t>
+      </w:r>
+      <w:r>
+        <w:t xml:space="preserve"> </w:t>
+      </w:r>
+      <w:r>
+        <w:t xml:space="preserve">In this paper the word </w:t>
+      </w:r>
+      <w:r>
+        <w:t>f</w:t>
+      </w:r>
+      <w:r>
+        <w:t>actor will be used to describe a variable that is treated as an input (independent) whereas response is used to describe the dependent or output variable.</w:t>
       </w:r>
     </w:p>
     <w:p>
       <w:r>
-        <w:t>The two biggest applications for variance component analysis are</w:t>
+        <w:t xml:space="preserve">Primary </w:t>
+      </w:r>
+      <w:r>
+        <w:t>applications for variance component analysis are</w:t>
       </w:r>
       <w:r>
         <w:t>:</w:t>
@@ -127,7 +73,10 @@
         <w:t xml:space="preserve">and </w:t>
       </w:r>
       <w:r>
-        <w:t xml:space="preserve">prioritizing sources of variation to drive </w:t>
+        <w:t xml:space="preserve">prioritizing sources of variation to </w:t>
+      </w:r>
+      <w:r>
+        <w:t xml:space="preserve">influence </w:t>
       </w:r>
       <w:r>
         <w:t xml:space="preserve">continuous </w:t>
@@ -145,49 +94,7 @@
         </w:numPr>
       </w:pPr>
       <w:r>
-        <w:t>V</w:t>
-      </w:r>
-      <w:r>
-        <w:t>alidat</w:t>
-      </w:r>
-      <w:r>
-        <w:t>ing</w:t>
-      </w:r>
-      <w:r>
-        <w:t xml:space="preserve"> that a design is </w:t>
-      </w:r>
-      <w:r>
-        <w:t>in</w:t>
-      </w:r>
-      <w:r>
-        <w:t xml:space="preserve">sensitive to certain </w:t>
-      </w:r>
-      <w:r>
-        <w:t>factors</w:t>
-      </w:r>
-      <w:r>
-        <w:t xml:space="preserve">. </w:t>
-      </w:r>
-      <w:r>
-        <w:t xml:space="preserve">Analytical </w:t>
-      </w:r>
-      <w:r>
-        <w:t>methods</w:t>
-      </w:r>
-      <w:r>
-        <w:t xml:space="preserve"> </w:t>
-      </w:r>
-      <w:r>
-        <w:t xml:space="preserve">for example </w:t>
-      </w:r>
-      <w:r>
-        <w:t xml:space="preserve">are typically designed so that the operator </w:t>
-      </w:r>
-      <w:r>
-        <w:t xml:space="preserve">does not influence the quantitation of the product </w:t>
-      </w:r>
-      <w:r>
-        <w:t>and this needs to be validated.</w:t>
+        <w:t>Determining amount of variation in analytical methods. This typically includes the intra-assay error and the inter-assay error. Fitness for use can be determined by evaluating the variance components in an instrument or analytical method.</w:t>
       </w:r>
     </w:p>
     <w:p>
@@ -199,85 +106,792 @@
       </w:r>
     </w:p>
     <w:p>
+      <w:r>
+        <w:t xml:space="preserve">Multiple traditional </w:t>
+      </w:r>
+      <w:r>
+        <w:t xml:space="preserve">variance components analysis methods </w:t>
+      </w:r>
+      <w:r>
+        <w:t>have been developed</w:t>
+      </w:r>
+      <w:r>
+        <w:t>. Recognized techniques are Expected Mean Square</w:t>
+      </w:r>
+      <w:r>
+        <w:t xml:space="preserve"> (1921)</w:t>
+      </w:r>
+      <w:r>
+        <w:t xml:space="preserve">, Restricted </w:t>
+      </w:r>
+      <w:r>
+        <w:t xml:space="preserve">Expected </w:t>
+      </w:r>
+      <w:r>
+        <w:t>Maximum Likelihood</w:t>
+      </w:r>
+      <w:r>
+        <w:t xml:space="preserve"> </w:t>
+      </w:r>
+      <w:r>
+        <w:t xml:space="preserve">(REML) </w:t>
+      </w:r>
+      <w:r>
+        <w:t>(1937)</w:t>
+      </w:r>
+      <w:r>
+        <w:t xml:space="preserve"> and</w:t>
+      </w:r>
+      <w:r>
+        <w:t xml:space="preserve"> Bayesian variance components estimation. </w:t>
+      </w:r>
+      <w:r>
+        <w:t xml:space="preserve">Most of these techniques predate the invention of the computer and have not changed much with the advent of </w:t>
+      </w:r>
+      <w:r>
+        <w:t>modern computers</w:t>
+      </w:r>
+      <w:r>
+        <w:t>.</w:t>
+      </w:r>
+      <w:r>
+        <w:t xml:space="preserve"> Restricted maximum likelihood is currently the </w:t>
+      </w:r>
+      <w:r>
+        <w:t xml:space="preserve">recommended </w:t>
+      </w:r>
+      <w:r>
+        <w:t xml:space="preserve">standard in guidance from </w:t>
+      </w:r>
+      <w:r>
+        <w:t>United States Pharmacopeia</w:t>
+      </w:r>
+      <w:r>
+        <w:t xml:space="preserve"> </w:t>
+      </w:r>
+      <w:r>
+        <w:t>(</w:t>
+      </w:r>
+      <w:r>
+        <w:t xml:space="preserve">USP </w:t>
+      </w:r>
+      <w:r>
+        <w:t>&lt;</w:t>
+      </w:r>
+      <w:r>
+        <w:t>1033&gt;</w:t>
+      </w:r>
+      <w:r>
+        <w:t>)</w:t>
+      </w:r>
+      <w:r>
+        <w:t xml:space="preserve">, whereas NIST </w:t>
+      </w:r>
+      <w:r>
+        <w:t xml:space="preserve">cites </w:t>
+      </w:r>
+      <w:r>
+        <w:t>Expected Mean Squares.</w:t>
+      </w:r>
+      <w:r>
+        <w:t xml:space="preserve"> </w:t>
+      </w:r>
+      <w:r>
+        <w:t>All these methods have limitation</w:t>
+      </w:r>
+      <w:r>
+        <w:t>s</w:t>
+      </w:r>
+      <w:r>
+        <w:t xml:space="preserve"> for what elements they calculate and how they are calculated.</w:t>
+      </w:r>
+    </w:p>
+    <w:tbl>
+      <w:tblPr>
+        <w:tblStyle w:val="TableGrid"/>
+        <w:tblW w:w="0" w:type="auto"/>
+        <w:jc w:val="center"/>
+        <w:tblLook w:val="04A0" w:firstRow="1" w:lastRow="0" w:firstColumn="1" w:lastColumn="0" w:noHBand="0" w:noVBand="1"/>
+      </w:tblPr>
+      <w:tblGrid>
+        <w:gridCol w:w="1413"/>
+        <w:gridCol w:w="1276"/>
+        <w:gridCol w:w="1134"/>
+        <w:gridCol w:w="1559"/>
+        <w:gridCol w:w="1134"/>
+        <w:gridCol w:w="1559"/>
+      </w:tblGrid>
+      <w:tr>
+        <w:trPr>
+          <w:jc w:val="center"/>
+        </w:trPr>
+        <w:tc>
+          <w:tcPr>
+            <w:tcW w:w="1413" w:type="dxa"/>
+          </w:tcPr>
+          <w:p>
+            <w:pPr>
+              <w:jc w:val="center"/>
+              <w:rPr>
+                <w:b/>
+                <w:sz w:val="20"/>
+              </w:rPr>
+            </w:pPr>
+            <w:r>
+              <w:rPr>
+                <w:b/>
+                <w:sz w:val="20"/>
+              </w:rPr>
+              <w:t>Variance component method</w:t>
+            </w:r>
+          </w:p>
+        </w:tc>
+        <w:tc>
+          <w:tcPr>
+            <w:tcW w:w="1276" w:type="dxa"/>
+          </w:tcPr>
+          <w:p>
+            <w:pPr>
+              <w:jc w:val="center"/>
+              <w:rPr>
+                <w:b/>
+                <w:sz w:val="20"/>
+              </w:rPr>
+            </w:pPr>
+            <w:r>
+              <w:rPr>
+                <w:b/>
+                <w:sz w:val="20"/>
+              </w:rPr>
+              <w:t>Data symmetry</w:t>
+            </w:r>
+          </w:p>
+        </w:tc>
+        <w:tc>
+          <w:tcPr>
+            <w:tcW w:w="1134" w:type="dxa"/>
+          </w:tcPr>
+          <w:p>
+            <w:pPr>
+              <w:jc w:val="center"/>
+              <w:rPr>
+                <w:b/>
+                <w:sz w:val="20"/>
+              </w:rPr>
+            </w:pPr>
+            <w:r>
+              <w:rPr>
+                <w:b/>
+                <w:sz w:val="20"/>
+              </w:rPr>
+              <w:t>Between</w:t>
+            </w:r>
+          </w:p>
+        </w:tc>
+        <w:tc>
+          <w:tcPr>
+            <w:tcW w:w="1559" w:type="dxa"/>
+          </w:tcPr>
+          <w:p>
+            <w:pPr>
+              <w:jc w:val="center"/>
+              <w:rPr>
+                <w:b/>
+                <w:sz w:val="20"/>
+              </w:rPr>
+            </w:pPr>
+            <w:r>
+              <w:rPr>
+                <w:b/>
+                <w:sz w:val="20"/>
+              </w:rPr>
+              <w:t>Within</w:t>
+            </w:r>
+          </w:p>
+        </w:tc>
+        <w:tc>
+          <w:tcPr>
+            <w:tcW w:w="1134" w:type="dxa"/>
+          </w:tcPr>
+          <w:p>
+            <w:pPr>
+              <w:jc w:val="center"/>
+              <w:rPr>
+                <w:b/>
+                <w:sz w:val="20"/>
+              </w:rPr>
+            </w:pPr>
+            <w:r>
+              <w:rPr>
+                <w:b/>
+                <w:sz w:val="20"/>
+              </w:rPr>
+              <w:t>Common</w:t>
+            </w:r>
+          </w:p>
+        </w:tc>
+        <w:tc>
+          <w:tcPr>
+            <w:tcW w:w="1559" w:type="dxa"/>
+          </w:tcPr>
+          <w:p>
+            <w:pPr>
+              <w:jc w:val="center"/>
+              <w:rPr>
+                <w:b/>
+                <w:sz w:val="20"/>
+              </w:rPr>
+            </w:pPr>
+            <w:r>
+              <w:rPr>
+                <w:b/>
+                <w:sz w:val="20"/>
+              </w:rPr>
+              <w:t>Data type</w:t>
+            </w:r>
+          </w:p>
+        </w:tc>
+      </w:tr>
+      <w:tr>
+        <w:trPr>
+          <w:jc w:val="center"/>
+        </w:trPr>
+        <w:tc>
+          <w:tcPr>
+            <w:tcW w:w="1413" w:type="dxa"/>
+          </w:tcPr>
+          <w:p>
+            <w:pPr>
+              <w:jc w:val="center"/>
+              <w:rPr>
+                <w:sz w:val="20"/>
+              </w:rPr>
+            </w:pPr>
+            <w:r>
+              <w:rPr>
+                <w:sz w:val="20"/>
+              </w:rPr>
+              <w:t>EMS</w:t>
+            </w:r>
+          </w:p>
+        </w:tc>
+        <w:tc>
+          <w:tcPr>
+            <w:tcW w:w="1276" w:type="dxa"/>
+          </w:tcPr>
+          <w:p>
+            <w:pPr>
+              <w:jc w:val="center"/>
+              <w:rPr>
+                <w:sz w:val="20"/>
+              </w:rPr>
+            </w:pPr>
+            <w:r>
+              <w:rPr>
+                <w:sz w:val="20"/>
+              </w:rPr>
+              <w:t>Balanced</w:t>
+            </w:r>
+          </w:p>
+        </w:tc>
+        <w:tc>
+          <w:tcPr>
+            <w:tcW w:w="1134" w:type="dxa"/>
+          </w:tcPr>
+          <w:p>
+            <w:pPr>
+              <w:jc w:val="center"/>
+              <w:rPr>
+                <w:sz w:val="20"/>
+              </w:rPr>
+            </w:pPr>
+            <w:r>
+              <w:rPr>
+                <w:sz w:val="20"/>
+              </w:rPr>
+              <w:t>Yes</w:t>
+            </w:r>
+          </w:p>
+        </w:tc>
+        <w:tc>
+          <w:tcPr>
+            <w:tcW w:w="1559" w:type="dxa"/>
+          </w:tcPr>
+          <w:p>
+            <w:pPr>
+              <w:jc w:val="center"/>
+              <w:rPr>
+                <w:sz w:val="20"/>
+              </w:rPr>
+            </w:pPr>
+            <w:r>
+              <w:rPr>
+                <w:sz w:val="20"/>
+              </w:rPr>
+              <w:t>Total only</w:t>
+            </w:r>
+          </w:p>
+        </w:tc>
+        <w:tc>
+          <w:tcPr>
+            <w:tcW w:w="1134" w:type="dxa"/>
+          </w:tcPr>
+          <w:p>
+            <w:pPr>
+              <w:jc w:val="center"/>
+              <w:rPr>
+                <w:sz w:val="20"/>
+              </w:rPr>
+            </w:pPr>
+            <w:r>
+              <w:rPr>
+                <w:sz w:val="20"/>
+              </w:rPr>
+              <w:t>No</w:t>
+            </w:r>
+          </w:p>
+        </w:tc>
+        <w:tc>
+          <w:tcPr>
+            <w:tcW w:w="1559" w:type="dxa"/>
+          </w:tcPr>
+          <w:p>
+            <w:pPr>
+              <w:jc w:val="center"/>
+              <w:rPr>
+                <w:sz w:val="20"/>
+              </w:rPr>
+            </w:pPr>
+            <w:r>
+              <w:rPr>
+                <w:sz w:val="20"/>
+              </w:rPr>
+              <w:t>Categorical</w:t>
+            </w:r>
+          </w:p>
+        </w:tc>
+      </w:tr>
+      <w:tr>
+        <w:trPr>
+          <w:jc w:val="center"/>
+        </w:trPr>
+        <w:tc>
+          <w:tcPr>
+            <w:tcW w:w="1413" w:type="dxa"/>
+          </w:tcPr>
+          <w:p>
+            <w:pPr>
+              <w:jc w:val="center"/>
+              <w:rPr>
+                <w:sz w:val="20"/>
+              </w:rPr>
+            </w:pPr>
+            <w:r>
+              <w:rPr>
+                <w:sz w:val="20"/>
+              </w:rPr>
+              <w:t>REML</w:t>
+            </w:r>
+          </w:p>
+        </w:tc>
+        <w:tc>
+          <w:tcPr>
+            <w:tcW w:w="1276" w:type="dxa"/>
+          </w:tcPr>
+          <w:p>
+            <w:pPr>
+              <w:jc w:val="center"/>
+              <w:rPr>
+                <w:sz w:val="20"/>
+              </w:rPr>
+            </w:pPr>
+            <w:r>
+              <w:rPr>
+                <w:sz w:val="20"/>
+              </w:rPr>
+              <w:t>Unbalanced</w:t>
+            </w:r>
+          </w:p>
+        </w:tc>
+        <w:tc>
+          <w:tcPr>
+            <w:tcW w:w="1134" w:type="dxa"/>
+          </w:tcPr>
+          <w:p>
+            <w:pPr>
+              <w:jc w:val="center"/>
+              <w:rPr>
+                <w:sz w:val="20"/>
+              </w:rPr>
+            </w:pPr>
+            <w:r>
+              <w:rPr>
+                <w:sz w:val="20"/>
+              </w:rPr>
+              <w:t>Yes</w:t>
+            </w:r>
+          </w:p>
+        </w:tc>
+        <w:tc>
+          <w:tcPr>
+            <w:tcW w:w="1559" w:type="dxa"/>
+          </w:tcPr>
+          <w:p>
+            <w:pPr>
+              <w:jc w:val="center"/>
+              <w:rPr>
+                <w:sz w:val="20"/>
+              </w:rPr>
+            </w:pPr>
+            <w:r>
+              <w:rPr>
+                <w:sz w:val="20"/>
+              </w:rPr>
+              <w:t>Total only</w:t>
+            </w:r>
+          </w:p>
+        </w:tc>
+        <w:tc>
+          <w:tcPr>
+            <w:tcW w:w="1134" w:type="dxa"/>
+          </w:tcPr>
+          <w:p>
+            <w:pPr>
+              <w:jc w:val="center"/>
+              <w:rPr>
+                <w:sz w:val="20"/>
+              </w:rPr>
+            </w:pPr>
+            <w:r>
+              <w:rPr>
+                <w:sz w:val="20"/>
+              </w:rPr>
+              <w:t>No</w:t>
+            </w:r>
+          </w:p>
+        </w:tc>
+        <w:tc>
+          <w:tcPr>
+            <w:tcW w:w="1559" w:type="dxa"/>
+          </w:tcPr>
+          <w:p>
+            <w:pPr>
+              <w:jc w:val="center"/>
+              <w:rPr>
+                <w:sz w:val="20"/>
+              </w:rPr>
+            </w:pPr>
+            <w:r>
+              <w:rPr>
+                <w:sz w:val="20"/>
+              </w:rPr>
+              <w:t>Categorical</w:t>
+            </w:r>
+          </w:p>
+        </w:tc>
+      </w:tr>
+      <w:tr>
+        <w:trPr>
+          <w:jc w:val="center"/>
+        </w:trPr>
+        <w:tc>
+          <w:tcPr>
+            <w:tcW w:w="1413" w:type="dxa"/>
+          </w:tcPr>
+          <w:p>
+            <w:pPr>
+              <w:jc w:val="center"/>
+              <w:rPr>
+                <w:sz w:val="20"/>
+              </w:rPr>
+            </w:pPr>
+            <w:r>
+              <w:rPr>
+                <w:sz w:val="20"/>
+              </w:rPr>
+              <w:t>Bayesian</w:t>
+            </w:r>
+          </w:p>
+        </w:tc>
+        <w:tc>
+          <w:tcPr>
+            <w:tcW w:w="1276" w:type="dxa"/>
+          </w:tcPr>
+          <w:p>
+            <w:pPr>
+              <w:jc w:val="center"/>
+              <w:rPr>
+                <w:sz w:val="20"/>
+              </w:rPr>
+            </w:pPr>
+            <w:r>
+              <w:rPr>
+                <w:sz w:val="20"/>
+              </w:rPr>
+              <w:t>Unbalanced</w:t>
+            </w:r>
+          </w:p>
+        </w:tc>
+        <w:tc>
+          <w:tcPr>
+            <w:tcW w:w="1134" w:type="dxa"/>
+          </w:tcPr>
+          <w:p>
+            <w:pPr>
+              <w:jc w:val="center"/>
+              <w:rPr>
+                <w:sz w:val="20"/>
+              </w:rPr>
+            </w:pPr>
+            <w:r>
+              <w:rPr>
+                <w:sz w:val="20"/>
+              </w:rPr>
+              <w:t>Yes</w:t>
+            </w:r>
+          </w:p>
+        </w:tc>
+        <w:tc>
+          <w:tcPr>
+            <w:tcW w:w="1559" w:type="dxa"/>
+          </w:tcPr>
+          <w:p>
+            <w:pPr>
+              <w:jc w:val="center"/>
+              <w:rPr>
+                <w:sz w:val="20"/>
+              </w:rPr>
+            </w:pPr>
+            <w:r>
+              <w:rPr>
+                <w:sz w:val="20"/>
+              </w:rPr>
+              <w:t>Total only</w:t>
+            </w:r>
+          </w:p>
+        </w:tc>
+        <w:tc>
+          <w:tcPr>
+            <w:tcW w:w="1134" w:type="dxa"/>
+          </w:tcPr>
+          <w:p>
+            <w:pPr>
+              <w:jc w:val="center"/>
+              <w:rPr>
+                <w:sz w:val="20"/>
+              </w:rPr>
+            </w:pPr>
+            <w:r>
+              <w:rPr>
+                <w:sz w:val="20"/>
+              </w:rPr>
+              <w:t>No</w:t>
+            </w:r>
+          </w:p>
+        </w:tc>
+        <w:tc>
+          <w:tcPr>
+            <w:tcW w:w="1559" w:type="dxa"/>
+          </w:tcPr>
+          <w:p>
+            <w:pPr>
+              <w:jc w:val="center"/>
+              <w:rPr>
+                <w:sz w:val="20"/>
+              </w:rPr>
+            </w:pPr>
+            <w:r>
+              <w:rPr>
+                <w:sz w:val="20"/>
+              </w:rPr>
+              <w:t>Categorical</w:t>
+            </w:r>
+          </w:p>
+        </w:tc>
+      </w:tr>
+      <w:tr>
+        <w:trPr>
+          <w:jc w:val="center"/>
+        </w:trPr>
+        <w:tc>
+          <w:tcPr>
+            <w:tcW w:w="1413" w:type="dxa"/>
+          </w:tcPr>
+          <w:p>
+            <w:pPr>
+              <w:jc w:val="center"/>
+              <w:rPr>
+                <w:sz w:val="20"/>
+              </w:rPr>
+            </w:pPr>
+            <w:r>
+              <w:rPr>
+                <w:sz w:val="20"/>
+              </w:rPr>
+              <w:t>POV</w:t>
+            </w:r>
+          </w:p>
+        </w:tc>
+        <w:tc>
+          <w:tcPr>
+            <w:tcW w:w="1276" w:type="dxa"/>
+          </w:tcPr>
+          <w:p>
+            <w:pPr>
+              <w:jc w:val="center"/>
+              <w:rPr>
+                <w:sz w:val="20"/>
+              </w:rPr>
+            </w:pPr>
+            <w:r>
+              <w:rPr>
+                <w:sz w:val="20"/>
+              </w:rPr>
+              <w:t>Unbalanced</w:t>
+            </w:r>
+          </w:p>
+        </w:tc>
+        <w:tc>
+          <w:tcPr>
+            <w:tcW w:w="1134" w:type="dxa"/>
+          </w:tcPr>
+          <w:p>
+            <w:pPr>
+              <w:jc w:val="center"/>
+              <w:rPr>
+                <w:sz w:val="20"/>
+              </w:rPr>
+            </w:pPr>
+            <w:r>
+              <w:rPr>
+                <w:sz w:val="20"/>
+              </w:rPr>
+              <w:t>Yes</w:t>
+            </w:r>
+          </w:p>
+        </w:tc>
+        <w:tc>
+          <w:tcPr>
+            <w:tcW w:w="1559" w:type="dxa"/>
+          </w:tcPr>
+          <w:p>
+            <w:pPr>
+              <w:jc w:val="center"/>
+              <w:rPr>
+                <w:sz w:val="20"/>
+              </w:rPr>
+            </w:pPr>
+            <w:r>
+              <w:rPr>
+                <w:sz w:val="20"/>
+              </w:rPr>
+              <w:t>Full breakdown</w:t>
+            </w:r>
+          </w:p>
+        </w:tc>
+        <w:tc>
+          <w:tcPr>
+            <w:tcW w:w="1134" w:type="dxa"/>
+          </w:tcPr>
+          <w:p>
+            <w:pPr>
+              <w:jc w:val="center"/>
+              <w:rPr>
+                <w:sz w:val="20"/>
+              </w:rPr>
+            </w:pPr>
+            <w:r>
+              <w:rPr>
+                <w:sz w:val="20"/>
+              </w:rPr>
+              <w:t>Yes</w:t>
+            </w:r>
+          </w:p>
+        </w:tc>
+        <w:tc>
+          <w:tcPr>
+            <w:tcW w:w="1559" w:type="dxa"/>
+          </w:tcPr>
+          <w:p>
+            <w:pPr>
+              <w:jc w:val="center"/>
+              <w:rPr>
+                <w:sz w:val="20"/>
+              </w:rPr>
+            </w:pPr>
+            <w:r>
+              <w:rPr>
+                <w:sz w:val="20"/>
+              </w:rPr>
+              <w:t>Categorical and continuous</w:t>
+            </w:r>
+          </w:p>
+        </w:tc>
+      </w:tr>
+    </w:tbl>
+    <w:p/>
+    <w:p>
       <w:pPr>
         <w:rPr>
           <w:rFonts w:eastAsia="Calibri"/>
         </w:rPr>
       </w:pPr>
       <w:r>
-        <w:t>Various variance components analysis methods are available. Recognized techniques are Expected Mean Square</w:t>
-      </w:r>
-      <w:r>
-        <w:t xml:space="preserve"> (1921)</w:t>
-      </w:r>
-      <w:r>
-        <w:t>, Maximum Likelihood</w:t>
-      </w:r>
-      <w:r>
-        <w:t xml:space="preserve"> (early 1800)</w:t>
-      </w:r>
-      <w:r>
-        <w:t>, Restricted Maximum Likelihood</w:t>
-      </w:r>
-      <w:r>
-        <w:t xml:space="preserve"> (1937)</w:t>
-      </w:r>
-      <w:r>
-        <w:t xml:space="preserve">, Bayesian variance components estimation. </w:t>
-      </w:r>
-      <w:r>
-        <w:t>Most of these techniques predate the invention of the computer and have not changed much with the advent of near unlimited computational power</w:t>
-      </w:r>
-      <w:r>
-        <w:t xml:space="preserve"> currently at our disposal</w:t>
-      </w:r>
-      <w:r>
-        <w:t>.</w:t>
-      </w:r>
-      <w:r>
-        <w:t xml:space="preserve"> Restricted maximum likelihood is currently the advised standard in most guidance from </w:t>
-      </w:r>
-      <w:r>
-        <w:t>United States Pharmacopeia</w:t>
-      </w:r>
-      <w:r>
-        <w:t>, whereas NIST uses Expected Mean Squares.</w:t>
-      </w:r>
-      <w:r>
+        <w:t>Partition of Variation (</w:t>
+      </w:r>
+      <w:r>
+        <w:rPr>
+          <w:rFonts w:eastAsia="Calibri"/>
+        </w:rPr>
+        <w:t>POV</w:t>
+      </w:r>
+      <w:r>
+        <w:rPr>
+          <w:rFonts w:eastAsia="Calibri"/>
+        </w:rPr>
+        <w:t>)</w:t>
+      </w:r>
+      <w:r>
+        <w:rPr>
+          <w:rFonts w:eastAsia="Calibri"/>
+        </w:rPr>
+        <w:t xml:space="preserve"> was </w:t>
+      </w:r>
+      <w:r>
+        <w:rPr>
+          <w:rFonts w:eastAsia="Calibri"/>
+        </w:rPr>
+        <w:t>developed</w:t>
+      </w:r>
+      <w:r>
+        <w:rPr>
+          <w:rFonts w:eastAsia="Calibri"/>
+        </w:rPr>
+        <w:t xml:space="preserve"> by Thomas A. Little in 1993 for the analysis of semiconductor data </w:t>
+      </w:r>
+      <w:r>
+        <w:rPr>
+          <w:rFonts w:eastAsia="Calibri"/>
+        </w:rPr>
+        <w:t>in</w:t>
+      </w:r>
+      <w:r>
+        <w:rPr>
+          <w:rFonts w:eastAsia="Calibri"/>
+        </w:rPr>
         <w:t xml:space="preserve"> </w:t>
       </w:r>
       <w:r>
-        <w:t>All these methods have limitation for what elements they calculate and how they are calculated. These limitations stem from the comparatively expensive cost of calculation when these methods were invented. Partition of Variation (</w:t>
-      </w:r>
-      <w:r>
-        <w:rPr>
-          <w:rFonts w:eastAsia="Calibri"/>
-        </w:rPr>
-        <w:t>POV</w:t>
-      </w:r>
-      <w:r>
-        <w:rPr>
-          <w:rFonts w:eastAsia="Calibri"/>
-        </w:rPr>
-        <w:t>)</w:t>
-      </w:r>
-      <w:r>
-        <w:rPr>
-          <w:rFonts w:eastAsia="Calibri"/>
-        </w:rPr>
-        <w:t xml:space="preserve"> was invented by Thomas A. Little in 1993 for the analysis of semiconductor data </w:t>
-      </w:r>
-      <w:r>
-        <w:rPr>
-          <w:rFonts w:eastAsia="Calibri"/>
-        </w:rPr>
-        <w:t>in</w:t>
-      </w:r>
-      <w:r>
-        <w:rPr>
-          <w:rFonts w:eastAsia="Calibri"/>
-        </w:rPr>
-        <w:t xml:space="preserve"> hard drive manufacturing. In 2015 Thomas A. Little and Paul Deen collaborated on expanding the </w:t>
+        <w:rPr>
+          <w:rFonts w:eastAsia="Calibri"/>
+        </w:rPr>
+        <w:t xml:space="preserve">disk </w:t>
+      </w:r>
+      <w:r>
+        <w:rPr>
+          <w:rFonts w:eastAsia="Calibri"/>
+        </w:rPr>
+        <w:t xml:space="preserve">drive manufacturing. In 2015 Thomas A. Little and Paul Deen collaborated on expanding the </w:t>
       </w:r>
       <w:r>
         <w:rPr>
@@ -289,7 +903,43 @@
         <w:rPr>
           <w:rFonts w:eastAsia="Calibri"/>
         </w:rPr>
-        <w:t xml:space="preserve">POV engine with a full suite of Measurement System Analysis (MSA) tools. The </w:t>
+        <w:t xml:space="preserve">POV </w:t>
+      </w:r>
+      <w:r>
+        <w:rPr>
+          <w:rFonts w:eastAsia="Calibri"/>
+        </w:rPr>
+        <w:t>to include m</w:t>
+      </w:r>
+      <w:r>
+        <w:rPr>
+          <w:rFonts w:eastAsia="Calibri"/>
+        </w:rPr>
+        <w:t>easurement</w:t>
+      </w:r>
+      <w:r>
+        <w:rPr>
+          <w:rFonts w:eastAsia="Calibri"/>
+        </w:rPr>
+        <w:t xml:space="preserve"> s</w:t>
+      </w:r>
+      <w:r>
+        <w:rPr>
+          <w:rFonts w:eastAsia="Calibri"/>
+        </w:rPr>
+        <w:t xml:space="preserve">ystem </w:t>
+      </w:r>
+      <w:r>
+        <w:rPr>
+          <w:rFonts w:eastAsia="Calibri"/>
+        </w:rPr>
+        <w:t>a</w:t>
+      </w:r>
+      <w:r>
+        <w:rPr>
+          <w:rFonts w:eastAsia="Calibri"/>
+        </w:rPr>
+        <w:t xml:space="preserve">nalysis (MSA). The </w:t>
       </w:r>
       <w:r>
         <w:rPr>
@@ -301,7 +951,7 @@
         <w:rPr>
           <w:rFonts w:eastAsia="Calibri"/>
         </w:rPr>
-        <w:t>POV is currently publicly available as a JSL script for use in JMP statistical software</w:t>
+        <w:t>POV is publicly available as a JSL script for use in JMP statistical software</w:t>
       </w:r>
       <w:r>
         <w:rPr>
@@ -423,7 +1073,14 @@
         <w:pStyle w:val="Heading1"/>
       </w:pPr>
       <w:r>
-        <w:t>Technical description of POV</w:t>
+        <w:lastRenderedPageBreak/>
+        <w:t xml:space="preserve">Technical </w:t>
+      </w:r>
+      <w:r>
+        <w:t>D</w:t>
+      </w:r>
+      <w:r>
+        <w:t>escription of POV</w:t>
       </w:r>
     </w:p>
     <w:p>
@@ -436,43 +1093,7 @@
         <w:rPr>
           <w:rFonts w:eastAsia="Calibri"/>
         </w:rPr>
-        <w:t xml:space="preserve">Some </w:t>
-      </w:r>
-      <w:r>
-        <w:rPr>
-          <w:rFonts w:eastAsia="Calibri"/>
-        </w:rPr>
-        <w:t>factors</w:t>
-      </w:r>
-      <w:r>
-        <w:rPr>
-          <w:rFonts w:eastAsia="Calibri"/>
-        </w:rPr>
-        <w:t xml:space="preserve"> can influence the mean of the </w:t>
-      </w:r>
-      <w:r>
-        <w:rPr>
-          <w:rFonts w:eastAsia="Calibri"/>
-        </w:rPr>
-        <w:t>response</w:t>
-      </w:r>
-      <w:r>
-        <w:rPr>
-          <w:rFonts w:eastAsia="Calibri"/>
-        </w:rPr>
-        <w:t xml:space="preserve">, other factors can impact the standard deviation of the </w:t>
-      </w:r>
-      <w:r>
-        <w:rPr>
-          <w:rFonts w:eastAsia="Calibri"/>
-        </w:rPr>
-        <w:t>response</w:t>
-      </w:r>
-      <w:r>
-        <w:rPr>
-          <w:rFonts w:eastAsia="Calibri"/>
-        </w:rPr>
-        <w:t xml:space="preserve">, some variables impact both the mean and standard deviation. Partition of variation uses the words between and within effect where between signifies an influence on the mean and within signifies an impact on the standard deviation. </w:t>
+        <w:t>The following the method of calculation used in the POV methodology.</w:t>
       </w:r>
     </w:p>
     <w:p>
@@ -485,8 +1106,205 @@
         <w:rPr>
           <w:rFonts w:eastAsia="Calibri"/>
         </w:rPr>
-        <w:lastRenderedPageBreak/>
-        <w:t xml:space="preserve">Some variance is always present and not due to any </w:t>
+        <w:t xml:space="preserve">Some </w:t>
+      </w:r>
+      <w:r>
+        <w:rPr>
+          <w:rFonts w:eastAsia="Calibri"/>
+        </w:rPr>
+        <w:t>factors</w:t>
+      </w:r>
+      <w:r>
+        <w:rPr>
+          <w:rFonts w:eastAsia="Calibri"/>
+        </w:rPr>
+        <w:t xml:space="preserve"> </w:t>
+      </w:r>
+      <w:r>
+        <w:rPr>
+          <w:rFonts w:eastAsia="Calibri"/>
+        </w:rPr>
+        <w:t xml:space="preserve">may </w:t>
+      </w:r>
+      <w:r>
+        <w:rPr>
+          <w:rFonts w:eastAsia="Calibri"/>
+        </w:rPr>
+        <w:t xml:space="preserve">influence the mean of the </w:t>
+      </w:r>
+      <w:r>
+        <w:rPr>
+          <w:rFonts w:eastAsia="Calibri"/>
+        </w:rPr>
+        <w:t>response</w:t>
+      </w:r>
+      <w:r>
+        <w:rPr>
+          <w:rFonts w:eastAsia="Calibri"/>
+        </w:rPr>
+        <w:t xml:space="preserve">, other factors </w:t>
+      </w:r>
+      <w:r>
+        <w:rPr>
+          <w:rFonts w:eastAsia="Calibri"/>
+        </w:rPr>
+        <w:t xml:space="preserve">may influence </w:t>
+      </w:r>
+      <w:r>
+        <w:rPr>
+          <w:rFonts w:eastAsia="Calibri"/>
+        </w:rPr>
+        <w:t xml:space="preserve">the standard deviation of </w:t>
+      </w:r>
+      <w:r>
+        <w:rPr>
+          <w:rFonts w:eastAsia="Calibri"/>
+        </w:rPr>
+        <w:t xml:space="preserve">a </w:t>
+      </w:r>
+      <w:r>
+        <w:rPr>
+          <w:rFonts w:eastAsia="Calibri"/>
+        </w:rPr>
+        <w:t>response</w:t>
+      </w:r>
+      <w:r>
+        <w:rPr>
+          <w:rFonts w:eastAsia="Calibri"/>
+        </w:rPr>
+        <w:t xml:space="preserve">, some </w:t>
+      </w:r>
+      <w:r>
+        <w:rPr>
+          <w:rFonts w:eastAsia="Calibri"/>
+        </w:rPr>
+        <w:t>factors influence</w:t>
+      </w:r>
+      <w:r>
+        <w:rPr>
+          <w:rFonts w:eastAsia="Calibri"/>
+        </w:rPr>
+        <w:t xml:space="preserve"> both the mean and standard deviation</w:t>
+      </w:r>
+      <w:r>
+        <w:rPr>
+          <w:rFonts w:eastAsia="Calibri"/>
+        </w:rPr>
+        <w:t xml:space="preserve"> and unexplained variation is reported as common across all treatments</w:t>
+      </w:r>
+      <w:r>
+        <w:rPr>
+          <w:rFonts w:eastAsia="Calibri"/>
+        </w:rPr>
+        <w:t xml:space="preserve">. Partition of variation uses the </w:t>
+      </w:r>
+      <w:r>
+        <w:rPr>
+          <w:rFonts w:eastAsia="Calibri"/>
+        </w:rPr>
+        <w:t xml:space="preserve">term </w:t>
+      </w:r>
+      <w:r>
+        <w:rPr>
+          <w:rFonts w:eastAsia="Calibri"/>
+        </w:rPr>
+        <w:t xml:space="preserve">between </w:t>
+      </w:r>
+      <w:r>
+        <w:rPr>
+          <w:rFonts w:eastAsia="Calibri"/>
+        </w:rPr>
+        <w:t xml:space="preserve">to describe the change in the mean </w:t>
+      </w:r>
+      <w:r>
+        <w:rPr>
+          <w:rFonts w:eastAsia="Calibri"/>
+        </w:rPr>
+        <w:t xml:space="preserve">and within </w:t>
+      </w:r>
+      <w:r>
+        <w:rPr>
+          <w:rFonts w:eastAsia="Calibri"/>
+        </w:rPr>
+        <w:t>to descri</w:t>
+      </w:r>
+      <w:r>
+        <w:rPr>
+          <w:rFonts w:eastAsia="Calibri"/>
+        </w:rPr>
+        <w:t>be</w:t>
+      </w:r>
+      <w:r>
+        <w:rPr>
+          <w:rFonts w:eastAsia="Calibri"/>
+        </w:rPr>
+        <w:t xml:space="preserve"> the change in the </w:t>
+      </w:r>
+      <w:r>
+        <w:rPr>
+          <w:rFonts w:eastAsia="Calibri"/>
+        </w:rPr>
+        <w:t>standard deviation</w:t>
+      </w:r>
+      <w:r>
+        <w:rPr>
+          <w:rFonts w:eastAsia="Calibri"/>
+        </w:rPr>
+        <w:t>.</w:t>
+      </w:r>
+      <w:r>
+        <w:rPr>
+          <w:rFonts w:eastAsia="Calibri"/>
+        </w:rPr>
+        <w:t xml:space="preserve"> </w:t>
+      </w:r>
+      <w:r>
+        <w:rPr>
+          <w:rFonts w:eastAsia="Calibri"/>
+        </w:rPr>
+        <w:t>Some varia</w:t>
+      </w:r>
+      <w:r>
+        <w:rPr>
+          <w:rFonts w:eastAsia="Calibri"/>
+        </w:rPr>
+        <w:t>tion</w:t>
+      </w:r>
+      <w:r>
+        <w:rPr>
+          <w:rFonts w:eastAsia="Calibri"/>
+        </w:rPr>
+        <w:t xml:space="preserve"> is always present and </w:t>
+      </w:r>
+      <w:r>
+        <w:rPr>
+          <w:rFonts w:eastAsia="Calibri"/>
+        </w:rPr>
+        <w:t xml:space="preserve">may </w:t>
+      </w:r>
+      <w:r>
+        <w:rPr>
+          <w:rFonts w:eastAsia="Calibri"/>
+        </w:rPr>
+        <w:t xml:space="preserve">not </w:t>
+      </w:r>
+      <w:r>
+        <w:rPr>
+          <w:rFonts w:eastAsia="Calibri"/>
+        </w:rPr>
+        <w:t xml:space="preserve">be </w:t>
+      </w:r>
+      <w:r>
+        <w:rPr>
+          <w:rFonts w:eastAsia="Calibri"/>
+        </w:rPr>
+        <w:t xml:space="preserve">due </w:t>
+      </w:r>
+      <w:r>
+        <w:rPr>
+          <w:rFonts w:eastAsia="Calibri"/>
+        </w:rPr>
+        <w:t xml:space="preserve">to the </w:t>
       </w:r>
       <w:r>
         <w:rPr>
@@ -498,13 +1316,55 @@
         <w:rPr>
           <w:rFonts w:eastAsia="Calibri"/>
         </w:rPr>
-        <w:t xml:space="preserve">. This baseline variance is called the common variance. </w:t>
-      </w:r>
-      <w:r>
-        <w:rPr>
-          <w:rFonts w:eastAsia="Calibri"/>
-        </w:rPr>
-        <w:t xml:space="preserve">Common variance it the minimum amount of variance present in all unique combinations of factor levels. </w:t>
+        <w:t>s under investigation</w:t>
+      </w:r>
+      <w:r>
+        <w:rPr>
+          <w:rFonts w:eastAsia="Calibri"/>
+        </w:rPr>
+        <w:t xml:space="preserve">. This </w:t>
+      </w:r>
+      <w:r>
+        <w:rPr>
+          <w:rFonts w:eastAsia="Calibri"/>
+        </w:rPr>
+        <w:t>minimum</w:t>
+      </w:r>
+      <w:r>
+        <w:rPr>
+          <w:rFonts w:eastAsia="Calibri"/>
+        </w:rPr>
+        <w:t xml:space="preserve"> vari</w:t>
+      </w:r>
+      <w:r>
+        <w:rPr>
+          <w:rFonts w:eastAsia="Calibri"/>
+        </w:rPr>
+        <w:t>ation</w:t>
+      </w:r>
+      <w:r>
+        <w:rPr>
+          <w:rFonts w:eastAsia="Calibri"/>
+        </w:rPr>
+        <w:t xml:space="preserve"> is called the common variance. </w:t>
+      </w:r>
+      <w:r>
+        <w:rPr>
+          <w:rFonts w:eastAsia="Calibri"/>
+        </w:rPr>
+        <w:t>Common variance i</w:t>
+      </w:r>
+      <w:r>
+        <w:rPr>
+          <w:rFonts w:eastAsia="Calibri"/>
+        </w:rPr>
+        <w:t>s</w:t>
+      </w:r>
+      <w:r>
+        <w:rPr>
+          <w:rFonts w:eastAsia="Calibri"/>
+        </w:rPr>
+        <w:t xml:space="preserve"> the minimum amount of variance present in all unique combinations of factor levels. </w:t>
       </w:r>
     </w:p>
     <w:p>
@@ -517,26 +1377,66 @@
         <w:rPr>
           <w:rFonts w:eastAsia="Calibri"/>
         </w:rPr>
-        <w:t xml:space="preserve">In the case of a crossed study design we can observe the main effect of each factor on the response but also the combined </w:t>
-      </w:r>
-      <w:r>
-        <w:rPr>
-          <w:rFonts w:eastAsia="Calibri"/>
-        </w:rPr>
-        <w:t xml:space="preserve">(2-factor interaction) </w:t>
-      </w:r>
-      <w:r>
-        <w:rPr>
-          <w:rFonts w:eastAsia="Calibri"/>
-        </w:rPr>
-        <w:t>effect of two factors on a response.</w:t>
-      </w:r>
-      <w:r>
-        <w:rPr>
-          <w:rFonts w:eastAsia="Calibri"/>
-        </w:rPr>
-        <w:t xml:space="preserve"> Interaction terms can have a between, a within effect or both.</w:t>
-      </w:r>
+        <w:t xml:space="preserve">Typical study design </w:t>
+      </w:r>
+      <w:proofErr w:type="gramStart"/>
+      <w:r>
+        <w:rPr>
+          <w:rFonts w:eastAsia="Calibri"/>
+        </w:rPr>
+        <w:t>are</w:t>
+      </w:r>
+      <w:proofErr w:type="gramEnd"/>
+      <w:r>
+        <w:rPr>
+          <w:rFonts w:eastAsia="Calibri"/>
+        </w:rPr>
+        <w:t xml:space="preserve"> crossed, nested and main effects. In a c</w:t>
+      </w:r>
+      <w:r>
+        <w:rPr>
+          <w:rFonts w:eastAsia="Calibri"/>
+        </w:rPr>
+        <w:t xml:space="preserve">rossed study </w:t>
+      </w:r>
+      <w:r>
+        <w:rPr>
+          <w:rFonts w:eastAsia="Calibri"/>
+        </w:rPr>
+        <w:t>d</w:t>
+      </w:r>
+      <w:r>
+        <w:rPr>
+          <w:rFonts w:eastAsia="Calibri"/>
+        </w:rPr>
+        <w:t xml:space="preserve">esign </w:t>
+      </w:r>
+      <w:r>
+        <w:rPr>
+          <w:rFonts w:eastAsia="Calibri"/>
+        </w:rPr>
+        <w:t xml:space="preserve">all factor combinations are crossed with each other. See figure 1. Crossed studies result in multiple factor interactions. </w:t>
+      </w:r>
+      <w:r>
+        <w:rPr>
+          <w:rFonts w:eastAsia="Calibri"/>
+        </w:rPr>
+        <w:t>In n</w:t>
+      </w:r>
+      <w:r>
+        <w:rPr>
+          <w:rFonts w:eastAsia="Calibri"/>
+        </w:rPr>
+        <w:t xml:space="preserve">ested studies </w:t>
+      </w:r>
+      <w:r>
+        <w:rPr>
+          <w:rFonts w:eastAsia="Calibri"/>
+        </w:rPr>
+        <w:t>the factors are order dependent (parent child) and interactions are not possible. Main effects are used for two conditions; 1, when only 1 factor is in the study design 2, when the data structure in messy (partially nested or partially crossed) or unclear.</w:t>
+      </w:r>
+      <w:bookmarkStart w:id="0" w:name="_GoBack"/>
+      <w:bookmarkEnd w:id="0"/>
     </w:p>
     <w:p>
       <w:pPr>
@@ -1112,8 +2012,8 @@
           </mc:Choice>
           <mc:Fallback>
             <w:pict>
-              <v:group w14:anchorId="75474059" id="Group 49" o:spid="_x0000_s1026" style="width:418.5pt;height:117pt;mso-position-horizontal-relative:char;mso-position-vertical-relative:line" coordsize="53149,14859" o:gfxdata="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">
-                <v:roundrect id="Rounded Rectangle 50" o:spid="_x0000_s1027" style="position:absolute;top:190;width:11906;height:4286;visibility:visible;mso-wrap-style:square;v-text-anchor:middle" arcsize="10923f" o:gfxdata="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" fillcolor="#4472c4 [3204]" strokecolor="#1f3763 [1604]" strokeweight="1pt">
+              <v:group w14:anchorId="75474059" id="Group 49" o:spid="_x0000_s1026" style="width:418.5pt;height:117pt;mso-position-horizontal-relative:char;mso-position-vertical-relative:line" coordsize="53149,14859" o:gfxdata="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">
+                <v:roundrect id="Rounded Rectangle 50" o:spid="_x0000_s1027" style="position:absolute;top:190;width:11906;height:4286;visibility:visible;mso-wrap-style:square;v-text-anchor:middle" arcsize="10923f" o:gfxdata="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" fillcolor="#4472c4 [3204]" strokecolor="#1f3763 [1604]" strokeweight="1pt">
                   <v:stroke joinstyle="miter"/>
                   <v:textbox>
                     <w:txbxContent>
@@ -1128,7 +2028,7 @@
                     </w:txbxContent>
                   </v:textbox>
                 </v:roundrect>
-                <v:roundrect id="Rounded Rectangle 51" o:spid="_x0000_s1028" style="position:absolute;left:21526;width:11906;height:4286;visibility:visible;mso-wrap-style:square;v-text-anchor:middle" arcsize="10923f" o:gfxdata="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" fillcolor="#4472c4 [3204]" strokecolor="#1f3763 [1604]" strokeweight="1pt">
+                <v:roundrect id="Rounded Rectangle 51" o:spid="_x0000_s1028" style="position:absolute;left:21526;width:11906;height:4286;visibility:visible;mso-wrap-style:square;v-text-anchor:middle" arcsize="10923f" o:gfxdata="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" fillcolor="#4472c4 [3204]" strokecolor="#1f3763 [1604]" strokeweight="1pt">
                   <v:stroke joinstyle="miter"/>
                   <v:textbox>
                     <w:txbxContent>
@@ -1143,7 +2043,7 @@
                     </w:txbxContent>
                   </v:textbox>
                 </v:roundrect>
-                <v:roundrect id="Rounded Rectangle 52" o:spid="_x0000_s1029" style="position:absolute;left:40957;width:11906;height:4286;visibility:visible;mso-wrap-style:square;v-text-anchor:middle" arcsize="10923f" o:gfxdata="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" fillcolor="#4472c4 [3204]" strokecolor="#1f3763 [1604]" strokeweight="1pt">
+                <v:roundrect id="Rounded Rectangle 52" o:spid="_x0000_s1029" style="position:absolute;left:40957;width:11906;height:4286;visibility:visible;mso-wrap-style:square;v-text-anchor:middle" arcsize="10923f" o:gfxdata="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" fillcolor="#4472c4 [3204]" strokecolor="#1f3763 [1604]" strokeweight="1pt">
                   <v:stroke joinstyle="miter"/>
                   <v:textbox>
                     <w:txbxContent>
@@ -1158,7 +2058,7 @@
                     </w:txbxContent>
                   </v:textbox>
                 </v:roundrect>
-                <v:roundrect id="Rounded Rectangle 53" o:spid="_x0000_s1030" style="position:absolute;left:285;top:10572;width:11907;height:4287;visibility:visible;mso-wrap-style:square;v-text-anchor:middle" arcsize="10923f" o:gfxdata="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" fillcolor="#4472c4 [3204]" strokecolor="#1f3763 [1604]" strokeweight="1pt">
+                <v:roundrect id="Rounded Rectangle 53" o:spid="_x0000_s1030" style="position:absolute;left:285;top:10572;width:11907;height:4287;visibility:visible;mso-wrap-style:square;v-text-anchor:middle" arcsize="10923f" o:gfxdata="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" fillcolor="#4472c4 [3204]" strokecolor="#1f3763 [1604]" strokeweight="1pt">
                   <v:stroke joinstyle="miter"/>
                   <v:textbox>
                     <w:txbxContent>
@@ -1173,7 +2073,7 @@
                     </w:txbxContent>
                   </v:textbox>
                 </v:roundrect>
-                <v:roundrect id="Rounded Rectangle 54" o:spid="_x0000_s1031" style="position:absolute;left:21812;top:10382;width:11906;height:4286;visibility:visible;mso-wrap-style:square;v-text-anchor:middle" arcsize="10923f" o:gfxdata="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" fillcolor="#4472c4 [3204]" strokecolor="#1f3763 [1604]" strokeweight="1pt">
+                <v:roundrect id="Rounded Rectangle 54" o:spid="_x0000_s1031" style="position:absolute;left:21812;top:10382;width:11906;height:4286;visibility:visible;mso-wrap-style:square;v-text-anchor:middle" arcsize="10923f" o:gfxdata="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" fillcolor="#4472c4 [3204]" strokecolor="#1f3763 [1604]" strokeweight="1pt">
                   <v:stroke joinstyle="miter"/>
                   <v:textbox>
                     <w:txbxContent>
@@ -1188,7 +2088,7 @@
                     </w:txbxContent>
                   </v:textbox>
                 </v:roundrect>
-                <v:roundrect id="Rounded Rectangle 55" o:spid="_x0000_s1032" style="position:absolute;left:41243;top:10382;width:11906;height:4286;visibility:visible;mso-wrap-style:square;v-text-anchor:middle" arcsize="10923f" o:gfxdata="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" fillcolor="#4472c4 [3204]" strokecolor="#1f3763 [1604]" strokeweight="1pt">
+                <v:roundrect id="Rounded Rectangle 55" o:spid="_x0000_s1032" style="position:absolute;left:41243;top:10382;width:11906;height:4286;visibility:visible;mso-wrap-style:square;v-text-anchor:middle" arcsize="10923f" o:gfxdata="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" fillcolor="#4472c4 [3204]" strokecolor="#1f3763 [1604]" strokeweight="1pt">
                   <v:stroke joinstyle="miter"/>
                   <v:textbox>
                     <w:txbxContent>
@@ -1207,28 +2107,28 @@
                   <v:path arrowok="t" fillok="f" o:connecttype="none"/>
                   <o:lock v:ext="edit" shapetype="t"/>
                 </v:shapetype>
-                <v:shape id="Straight Arrow Connector 56" o:spid="_x0000_s1033" type="#_x0000_t32" style="position:absolute;left:5905;top:4476;width:95;height:6192;flip:x;visibility:visible;mso-wrap-style:square" o:connectortype="straight" o:gfxdata="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" strokecolor="black [3200]" strokeweight=".5pt">
+                <v:shape id="Straight Arrow Connector 56" o:spid="_x0000_s1033" type="#_x0000_t32" style="position:absolute;left:5905;top:4476;width:95;height:6192;flip:x;visibility:visible;mso-wrap-style:square" o:connectortype="straight" o:gfxdata="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" strokecolor="black [3200]" strokeweight=".5pt">
                   <v:stroke endarrow="block" joinstyle="miter"/>
                 </v:shape>
-                <v:shape id="Straight Arrow Connector 57" o:spid="_x0000_s1034" type="#_x0000_t32" style="position:absolute;left:47244;top:4381;width:95;height:6191;flip:x;visibility:visible;mso-wrap-style:square" o:connectortype="straight" o:gfxdata="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" strokecolor="black [3200]" strokeweight=".5pt">
+                <v:shape id="Straight Arrow Connector 57" o:spid="_x0000_s1034" type="#_x0000_t32" style="position:absolute;left:47244;top:4381;width:95;height:6191;flip:x;visibility:visible;mso-wrap-style:square" o:connectortype="straight" o:gfxdata="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" strokecolor="black [3200]" strokeweight=".5pt">
                   <v:stroke endarrow="block" joinstyle="miter"/>
                 </v:shape>
-                <v:shape id="Straight Arrow Connector 58" o:spid="_x0000_s1035" type="#_x0000_t32" style="position:absolute;left:27622;top:4381;width:95;height:6191;flip:x;visibility:visible;mso-wrap-style:square" o:connectortype="straight" o:gfxdata="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" strokecolor="black [3200]" strokeweight=".5pt">
+                <v:shape id="Straight Arrow Connector 58" o:spid="_x0000_s1035" type="#_x0000_t32" style="position:absolute;left:27622;top:4381;width:95;height:6191;flip:x;visibility:visible;mso-wrap-style:square" o:connectortype="straight" o:gfxdata="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" strokecolor="black [3200]" strokeweight=".5pt">
                   <v:stroke endarrow="block" joinstyle="miter"/>
                 </v:shape>
-                <v:shape id="Straight Arrow Connector 59" o:spid="_x0000_s1036" type="#_x0000_t32" style="position:absolute;left:6000;top:4476;width:21527;height:5811;visibility:visible;mso-wrap-style:square" o:connectortype="straight" o:gfxdata="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" strokecolor="black [3200]" strokeweight=".5pt">
+                <v:shape id="Straight Arrow Connector 59" o:spid="_x0000_s1036" type="#_x0000_t32" style="position:absolute;left:6000;top:4476;width:21527;height:5811;visibility:visible;mso-wrap-style:square" o:connectortype="straight" o:gfxdata="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" strokecolor="black [3200]" strokeweight=".5pt">
                   <v:stroke endarrow="block" joinstyle="miter"/>
                 </v:shape>
-                <v:shape id="Straight Arrow Connector 60" o:spid="_x0000_s1037" type="#_x0000_t32" style="position:absolute;left:6191;top:4572;width:40576;height:5715;visibility:visible;mso-wrap-style:square" o:connectortype="straight" o:gfxdata="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" strokecolor="black [3200]" strokeweight=".5pt">
+                <v:shape id="Straight Arrow Connector 60" o:spid="_x0000_s1037" type="#_x0000_t32" style="position:absolute;left:6191;top:4572;width:40576;height:5715;visibility:visible;mso-wrap-style:square" o:connectortype="straight" o:gfxdata="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" strokecolor="black [3200]" strokeweight=".5pt">
                   <v:stroke endarrow="block" joinstyle="miter"/>
                 </v:shape>
-                <v:shape id="Straight Arrow Connector 61" o:spid="_x0000_s1038" type="#_x0000_t32" style="position:absolute;left:27717;top:4381;width:19527;height:5906;visibility:visible;mso-wrap-style:square" o:connectortype="straight" o:gfxdata="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" strokecolor="black [3200]" strokeweight=".5pt">
+                <v:shape id="Straight Arrow Connector 61" o:spid="_x0000_s1038" type="#_x0000_t32" style="position:absolute;left:27717;top:4381;width:19527;height:5906;visibility:visible;mso-wrap-style:square" o:connectortype="straight" o:gfxdata="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" strokecolor="black [3200]" strokeweight=".5pt">
                   <v:stroke endarrow="block" joinstyle="miter"/>
                 </v:shape>
-                <v:shape id="Straight Arrow Connector 62" o:spid="_x0000_s1039" type="#_x0000_t32" style="position:absolute;left:5905;top:4381;width:21908;height:5906;flip:x;visibility:visible;mso-wrap-style:square" o:connectortype="straight" o:gfxdata="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" strokecolor="black [3200]" strokeweight=".5pt">
+                <v:shape id="Straight Arrow Connector 62" o:spid="_x0000_s1039" type="#_x0000_t32" style="position:absolute;left:5905;top:4381;width:21908;height:5906;flip:x;visibility:visible;mso-wrap-style:square" o:connectortype="straight" o:gfxdata="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" strokecolor="black [3200]" strokeweight=".5pt">
                   <v:stroke endarrow="block" joinstyle="miter"/>
                 </v:shape>
-                <v:shape id="Straight Arrow Connector 63" o:spid="_x0000_s1040" type="#_x0000_t32" style="position:absolute;left:27432;top:4476;width:19907;height:5715;flip:x;visibility:visible;mso-wrap-style:square" o:connectortype="straight" o:gfxdata="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" strokecolor="black [3200]" strokeweight=".5pt">
+                <v:shape id="Straight Arrow Connector 63" o:spid="_x0000_s1040" type="#_x0000_t32" style="position:absolute;left:27432;top:4476;width:19907;height:5715;flip:x;visibility:visible;mso-wrap-style:square" o:connectortype="straight" o:gfxdata="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" strokecolor="black [3200]" strokeweight=".5pt">
                   <v:stroke endarrow="block" joinstyle="miter"/>
                 </v:shape>
                 <w10:anchorlock/>
@@ -1727,8 +2627,8 @@
           <w:rFonts w:eastAsia="Calibri"/>
         </w:rPr>
       </w:pPr>
-      <w:bookmarkStart w:id="0" w:name="_6to7f37aaivy" w:colFirst="0" w:colLast="0"/>
-      <w:bookmarkEnd w:id="0"/>
+      <w:bookmarkStart w:id="1" w:name="_6to7f37aaivy" w:colFirst="0" w:colLast="0"/>
+      <w:bookmarkEnd w:id="1"/>
       <w:r>
         <w:rPr>
           <w:rFonts w:eastAsia="Calibri"/>
@@ -8838,8 +9738,6 @@
           <w:szCs w:val="24"/>
         </w:rPr>
       </w:pPr>
-      <w:bookmarkStart w:id="1" w:name="_GoBack"/>
-      <w:bookmarkEnd w:id="1"/>
     </w:p>
     <w:p>
       <w:pPr>
@@ -9981,6 +10879,52 @@
       <w:u w:val="single"/>
     </w:rPr>
   </w:style>
+  <w:style w:type="paragraph" w:styleId="BalloonText">
+    <w:name w:val="Balloon Text"/>
+    <w:basedOn w:val="Normal"/>
+    <w:link w:val="BalloonTextChar"/>
+    <w:uiPriority w:val="99"/>
+    <w:semiHidden/>
+    <w:unhideWhenUsed/>
+    <w:rsid w:val="000F46C8"/>
+    <w:pPr>
+      <w:spacing w:after="0" w:line="240" w:lineRule="auto"/>
+    </w:pPr>
+    <w:rPr>
+      <w:rFonts w:ascii="Segoe UI" w:hAnsi="Segoe UI" w:cs="Segoe UI"/>
+      <w:sz w:val="18"/>
+      <w:szCs w:val="18"/>
+    </w:rPr>
+  </w:style>
+  <w:style w:type="character" w:customStyle="1" w:styleId="BalloonTextChar">
+    <w:name w:val="Balloon Text Char"/>
+    <w:basedOn w:val="DefaultParagraphFont"/>
+    <w:link w:val="BalloonText"/>
+    <w:uiPriority w:val="99"/>
+    <w:semiHidden/>
+    <w:rsid w:val="000F46C8"/>
+    <w:rPr>
+      <w:rFonts w:ascii="Segoe UI" w:hAnsi="Segoe UI" w:cs="Segoe UI"/>
+      <w:sz w:val="18"/>
+      <w:szCs w:val="18"/>
+    </w:rPr>
+  </w:style>
+  <w:style w:type="table" w:styleId="TableGrid">
+    <w:name w:val="Table Grid"/>
+    <w:basedOn w:val="TableNormal"/>
+    <w:uiPriority w:val="39"/>
+    <w:rsid w:val="00447443"/>
+    <w:tblPr>
+      <w:tblBorders>
+        <w:top w:val="single" w:sz="4" w:space="0" w:color="auto"/>
+        <w:left w:val="single" w:sz="4" w:space="0" w:color="auto"/>
+        <w:bottom w:val="single" w:sz="4" w:space="0" w:color="auto"/>
+        <w:right w:val="single" w:sz="4" w:space="0" w:color="auto"/>
+        <w:insideH w:val="single" w:sz="4" w:space="0" w:color="auto"/>
+        <w:insideV w:val="single" w:sz="4" w:space="0" w:color="auto"/>
+      </w:tblBorders>
+    </w:tblPr>
+  </w:style>
 </w:styles>
 </file>
 
@@ -10273,7 +11217,7 @@
 </file>
 
 <file path=customXml/itemProps1.xml><?xml version="1.0" encoding="utf-8"?>
-<ds:datastoreItem xmlns:ds="http://schemas.openxmlformats.org/officeDocument/2006/customXml" ds:itemID="{0BF60A02-448B-A24C-B066-2830E3751879}">
+<ds:datastoreItem xmlns:ds="http://schemas.openxmlformats.org/officeDocument/2006/customXml" ds:itemID="{00E2099D-548C-41A4-8FC1-FA8E3958FEB1}">
   <ds:schemaRefs>
     <ds:schemaRef ds:uri="http://schemas.openxmlformats.org/officeDocument/2006/bibliography"/>
   </ds:schemaRefs>

</xml_diff>